<commit_message>
update to image and consent
</commit_message>
<xml_diff>
--- a/NE-Rare-Photo-Media-consent.docx
+++ b/NE-Rare-Photo-Media-consent.docx
@@ -19,10 +19,10 @@
           <w14:ligatures w14:val="standardContextual"/>
         </w:rPr>
         <w:drawing>
-          <wp:inline distT="0" distB="0" distL="0" distR="0" wp14:anchorId="3ECE3881" wp14:editId="2BAF83F8">
-            <wp:extent cx="2227152" cy="1606595"/>
+          <wp:inline distT="0" distB="0" distL="0" distR="0" wp14:anchorId="746C93FC" wp14:editId="60D0964B">
+            <wp:extent cx="2172831" cy="2172831"/>
             <wp:effectExtent l="0" t="0" r="0" b="0"/>
-            <wp:docPr id="948895022" name="Picture 1" descr="A logo with a couple of people and a farm&#10;&#10;AI-generated content may be incorrect."/>
+            <wp:docPr id="1433409443" name="Picture 1" descr="A heart shaped logo with a picture of a family and a farm&#10;&#10;AI-generated content may be incorrect."/>
             <wp:cNvGraphicFramePr>
               <a:graphicFrameLocks xmlns:a="http://schemas.openxmlformats.org/drawingml/2006/main" noChangeAspect="1"/>
             </wp:cNvGraphicFramePr>
@@ -30,7 +30,7 @@
               <a:graphicData uri="http://schemas.openxmlformats.org/drawingml/2006/picture">
                 <pic:pic xmlns:pic="http://schemas.openxmlformats.org/drawingml/2006/picture">
                   <pic:nvPicPr>
-                    <pic:cNvPr id="948895022" name="Picture 1" descr="A logo with a couple of people and a farm&#10;&#10;AI-generated content may be incorrect."/>
+                    <pic:cNvPr id="1433409443" name="Picture 1" descr="A heart shaped logo with a picture of a family and a farm&#10;&#10;AI-generated content may be incorrect."/>
                     <pic:cNvPicPr/>
                   </pic:nvPicPr>
                   <pic:blipFill>
@@ -48,7 +48,7 @@
                   <pic:spPr>
                     <a:xfrm>
                       <a:off x="0" y="0"/>
-                      <a:ext cx="2247215" cy="1621068"/>
+                      <a:ext cx="2188730" cy="2188730"/>
                     </a:xfrm>
                     <a:prstGeom prst="rect">
                       <a:avLst/>

</xml_diff>